<commit_message>
Build site at 2024-05-20 11:43:07 UTC
</commit_message>
<xml_diff>
--- a/docs/assets/disciplinas/LOM3210.docx
+++ b/docs/assets/disciplinas/LOM3210.docx
@@ -194,15 +194,15 @@
         <w:pStyle w:val="ListBullet"/>
       </w:pPr>
       <w:r>
+        <w:t>LOM3236 -  Processos de Fabricação  (Requisito)</w:t>
+        <w:br/>
+      </w:r>
+      <w:r>
         <w:t>LOB1053 -  Física III  (Requisito)</w:t>
         <w:br/>
       </w:r>
       <w:r>
         <w:t>LOB1045 -  Leitura e Produção de Textos Acadêmicos  (Requisito)</w:t>
-        <w:br/>
-      </w:r>
-      <w:r>
-        <w:t>LOB1008 -  Ciência, Tecnologia e Sociedade  (Requisito)</w:t>
         <w:br/>
       </w:r>
       <w:r>
@@ -214,15 +214,7 @@
         <w:br/>
       </w:r>
       <w:r>
-        <w:t>LOB1041 -  Física Experimental II  (Requisito)</w:t>
-        <w:br/>
-      </w:r>
-      <w:r>
         <w:t>LOB1042 -  Física Experimental IV  (Requisito)</w:t>
-        <w:br/>
-      </w:r>
-      <w:r>
-        <w:t>LOQ4095 -  Química Geral Experimental  (Requisito)</w:t>
         <w:br/>
       </w:r>
       <w:r>
@@ -234,11 +226,19 @@
         <w:br/>
       </w:r>
       <w:r>
-        <w:t>LOQ4100 -  Fundamentos de Química para Engenharia I (Requisito)</w:t>
+        <w:t>LOB1021 -  Física IV  (Requisito)</w:t>
         <w:br/>
       </w:r>
       <w:r>
-        <w:t>LOB1004 -  Cálculo II  (Requisito)</w:t>
+        <w:t>LOM3016 -  Introdução à  Ciência dos Materiais  (Requisito)</w:t>
+        <w:br/>
+      </w:r>
+      <w:r>
+        <w:t>LOM3204 -  Desenho Técnico e Projeto Assistido por Computador  (Requisito)</w:t>
+        <w:br/>
+      </w:r>
+      <w:r>
+        <w:t>LOB1012 -  Estatística  (Requisito)</w:t>
         <w:br/>
       </w:r>
       <w:r>
@@ -250,15 +250,31 @@
         <w:br/>
       </w:r>
       <w:r>
-        <w:t>LOM3236 -  Processos de Fabricação  (Requisito)</w:t>
+        <w:t>LOB1008 -  Ciência, Tecnologia e Sociedade  (Requisito)</w:t>
         <w:br/>
       </w:r>
       <w:r>
-        <w:t>LOM3261 -  Métodos Numéricos e Aplicações  (Requisito)</w:t>
+        <w:t>LOB1041 -  Física Experimental II  (Requisito)</w:t>
+        <w:br/>
+      </w:r>
+      <w:r>
+        <w:t>LOM3240 -  Química Inorgânica Fundamental e Aplicada  (Requisito)</w:t>
+        <w:br/>
+      </w:r>
+      <w:r>
+        <w:t>LOQ4095 -  Química Geral Experimental  (Requisito)</w:t>
         <w:br/>
       </w:r>
       <w:r>
         <w:t>LOM3218 -  Introdução à Engenharia Física  (Requisito)</w:t>
+        <w:br/>
+      </w:r>
+      <w:r>
+        <w:t>LOQ4100 -  Fundamentos de Química para Engenharia I (Requisito)</w:t>
+        <w:br/>
+      </w:r>
+      <w:r>
+        <w:t>LOB1004 -  Cálculo II  (Requisito)</w:t>
         <w:br/>
       </w:r>
       <w:r>
@@ -270,27 +286,7 @@
         <w:br/>
       </w:r>
       <w:r>
-        <w:t>LOM3241 -  Química de Materiais  (Requisito)</w:t>
-        <w:br/>
-      </w:r>
-      <w:r>
-        <w:t>LOB1021 -  Física IV  (Requisito)</w:t>
-        <w:br/>
-      </w:r>
-      <w:r>
-        <w:t>LOM3016 -  Introdução à  Ciência dos Materiais  (Requisito)</w:t>
-        <w:br/>
-      </w:r>
-      <w:r>
         <w:t>LOM3260 -  Computação Científica em Python  (Requisito)</w:t>
-        <w:br/>
-      </w:r>
-      <w:r>
-        <w:t>LOM3204 -  Desenho Técnico e Projeto Assistido por Computador  (Requisito)</w:t>
-        <w:br/>
-      </w:r>
-      <w:r>
-        <w:t>LOB1012 -  Estatística  (Requisito)</w:t>
         <w:br/>
       </w:r>
       <w:r>

</xml_diff>